<commit_message>
Added image module and fixed some formatting
</commit_message>
<xml_diff>
--- a/docx-theme/template.docx
+++ b/docx-theme/template.docx
@@ -2,6 +2,7 @@
 <file path=word/document.xml><?xml version="1.0" encoding="utf-8"?>
 <w:document xmlns:wpc="http://schemas.microsoft.com/office/word/2010/wordprocessingCanvas" xmlns:cx="http://schemas.microsoft.com/office/drawing/2014/chartex" xmlns:cx1="http://schemas.microsoft.com/office/drawing/2015/9/8/chartex" xmlns:cx2="http://schemas.microsoft.com/office/drawing/2015/10/21/chartex" xmlns:cx3="http://schemas.microsoft.com/office/drawing/2016/5/9/chartex" xmlns:cx4="http://schemas.microsoft.com/office/drawing/2016/5/10/chartex" xmlns:cx5="http://schemas.microsoft.com/office/drawing/2016/5/11/chartex" xmlns:cx6="http://schemas.microsoft.com/office/drawing/2016/5/12/chartex" xmlns:cx7="http://schemas.microsoft.com/office/drawing/2016/5/13/chartex" xmlns:cx8="http://schemas.microsoft.com/office/drawing/2016/5/14/chartex" xmlns:mc="http://schemas.openxmlformats.org/markup-compatibility/2006" xmlns:aink="http://schemas.microsoft.com/office/drawing/2016/ink" xmlns:am3d="http://schemas.microsoft.com/office/drawing/2017/model3d" xmlns:o="urn:schemas-microsoft-com:office:office" xmlns:r="http://schemas.openxmlformats.org/officeDocument/2006/relationships" xmlns:m="http://schemas.openxmlformats.org/officeDocument/2006/math" xmlns:v="urn:schemas-microsoft-com:vml" xmlns:wp14="http://schemas.microsoft.com/office/word/2010/wordprocessingDrawing" xmlns:wp="http://schemas.openxmlformats.org/drawingml/2006/wordprocessingDrawing" xmlns:w10="urn:schemas-microsoft-com:office:word" xmlns:w="http://schemas.openxmlformats.org/wordprocessingml/2006/main" xmlns:w14="http://schemas.microsoft.com/office/word/2010/wordml" xmlns:w15="http://schemas.microsoft.com/office/word/2012/wordml" xmlns:w16cex="http://schemas.microsoft.com/office/word/2018/wordml/cex" xmlns:w16cid="http://schemas.microsoft.com/office/word/2016/wordml/cid" xmlns:w16="http://schemas.microsoft.com/office/word/2018/wordml" xmlns:w16se="http://schemas.microsoft.com/office/word/2015/wordml/symex" xmlns:wpg="http://schemas.microsoft.com/office/word/2010/wordprocessingGroup" xmlns:wpi="http://schemas.microsoft.com/office/word/2010/wordprocessingInk" xmlns:wne="http://schemas.microsoft.com/office/word/2006/wordml" xmlns:wps="http://schemas.microsoft.com/office/word/2010/wordprocessingShape" mc:Ignorable="w14 w15 w16se w16cid w16 w16cex wp14">
   <w:body>
+    <w:p/>
     <w:tbl>
       <w:tblPr>
         <w:tblStyle w:val="Tabel-Gitter"/>
@@ -105,7 +106,27 @@
                 <w:szCs w:val="50"/>
                 <w:lang w:eastAsia="da-DK"/>
               </w:rPr>
-              <w:t>picture}</w:t>
+              <w:t>%</w:t>
+            </w:r>
+            <w:r>
+              <w:rPr>
+                <w:i/>
+                <w:noProof/>
+                <w:sz w:val="50"/>
+                <w:szCs w:val="50"/>
+                <w:lang w:eastAsia="da-DK"/>
+              </w:rPr>
+              <w:t>picture</w:t>
+            </w:r>
+            <w:r>
+              <w:rPr>
+                <w:i/>
+                <w:noProof/>
+                <w:sz w:val="50"/>
+                <w:szCs w:val="50"/>
+                <w:lang w:eastAsia="da-DK"/>
+              </w:rPr>
+              <w:t>}</w:t>
             </w:r>
           </w:p>
         </w:tc>
@@ -171,7 +192,7 @@
         </w:tc>
         <w:tc>
           <w:tcPr>
-            <w:tcW w:w="2546" w:type="dxa"/>
+            <w:tcW w:w="2551" w:type="dxa"/>
             <w:gridSpan w:val="3"/>
             <w:tcBorders>
               <w:top w:val="nil"/>
@@ -198,16 +219,16 @@
               <w:jc w:val="center"/>
               <w:rPr>
                 <w:i/>
-                <w:sz w:val="18"/>
-                <w:szCs w:val="18"/>
+                <w:sz w:val="36"/>
+                <w:szCs w:val="36"/>
               </w:rPr>
             </w:pPr>
             <w:r>
               <w:rPr>
                 <w:i/>
                 <w:noProof/>
-                <w:sz w:val="50"/>
-                <w:szCs w:val="50"/>
+                <w:sz w:val="36"/>
+                <w:szCs w:val="36"/>
                 <w:lang w:eastAsia="da-DK"/>
               </w:rPr>
               <w:t>{#</w:t>
@@ -216,8 +237,8 @@
               <w:rPr>
                 <w:i/>
                 <w:noProof/>
-                <w:sz w:val="50"/>
-                <w:szCs w:val="50"/>
+                <w:sz w:val="36"/>
+                <w:szCs w:val="36"/>
                 <w:lang w:eastAsia="da-DK"/>
               </w:rPr>
               <w:t>company-details</w:t>
@@ -226,8 +247,8 @@
               <w:rPr>
                 <w:i/>
                 <w:noProof/>
-                <w:sz w:val="50"/>
-                <w:szCs w:val="50"/>
+                <w:sz w:val="36"/>
+                <w:szCs w:val="36"/>
                 <w:lang w:eastAsia="da-DK"/>
               </w:rPr>
               <w:t>}{</w:t>
@@ -236,11 +257,31 @@
               <w:rPr>
                 <w:i/>
                 <w:noProof/>
-                <w:sz w:val="50"/>
-                <w:szCs w:val="50"/>
+                <w:sz w:val="36"/>
+                <w:szCs w:val="36"/>
                 <w:lang w:eastAsia="da-DK"/>
               </w:rPr>
-              <w:t>picture}</w:t>
+              <w:t>%</w:t>
+            </w:r>
+            <w:r>
+              <w:rPr>
+                <w:i/>
+                <w:noProof/>
+                <w:sz w:val="36"/>
+                <w:szCs w:val="36"/>
+                <w:lang w:eastAsia="da-DK"/>
+              </w:rPr>
+              <w:t>logo</w:t>
+            </w:r>
+            <w:r>
+              <w:rPr>
+                <w:i/>
+                <w:noProof/>
+                <w:sz w:val="36"/>
+                <w:szCs w:val="36"/>
+                <w:lang w:eastAsia="da-DK"/>
+              </w:rPr>
+              <w:t>}</w:t>
             </w:r>
           </w:p>
           <w:p>
@@ -252,6 +293,22 @@
                 <w:szCs w:val="18"/>
               </w:rPr>
             </w:pPr>
+            <w:r>
+              <w:rPr>
+                <w:i/>
+                <w:sz w:val="18"/>
+                <w:szCs w:val="18"/>
+              </w:rPr>
+              <w:t>{</w:t>
+            </w:r>
+            <w:r>
+              <w:rPr>
+                <w:i/>
+                <w:sz w:val="18"/>
+                <w:szCs w:val="18"/>
+              </w:rPr>
+              <w:t>address}</w:t>
+            </w:r>
           </w:p>
           <w:p>
             <w:pPr>
@@ -262,11 +319,108 @@
                 <w:szCs w:val="18"/>
               </w:rPr>
             </w:pPr>
+            <w:r>
+              <w:rPr>
+                <w:i/>
+                <w:sz w:val="18"/>
+                <w:szCs w:val="18"/>
+              </w:rPr>
+              <w:t>DK-</w:t>
+            </w:r>
+            <w:r>
+              <w:rPr>
+                <w:i/>
+                <w:sz w:val="18"/>
+                <w:szCs w:val="18"/>
+              </w:rPr>
+              <w:t>{</w:t>
+            </w:r>
+            <w:proofErr w:type="spellStart"/>
+            <w:r>
+              <w:rPr>
+                <w:i/>
+                <w:sz w:val="18"/>
+                <w:szCs w:val="18"/>
+              </w:rPr>
+              <w:t>zipcode</w:t>
+            </w:r>
+            <w:proofErr w:type="spellEnd"/>
+            <w:r>
+              <w:rPr>
+                <w:i/>
+                <w:sz w:val="18"/>
+                <w:szCs w:val="18"/>
+              </w:rPr>
+              <w:t xml:space="preserve">} </w:t>
+            </w:r>
+            <w:r>
+              <w:rPr>
+                <w:i/>
+                <w:sz w:val="18"/>
+                <w:szCs w:val="18"/>
+              </w:rPr>
+              <w:t>{</w:t>
+            </w:r>
+            <w:r>
+              <w:rPr>
+                <w:i/>
+                <w:sz w:val="18"/>
+                <w:szCs w:val="18"/>
+              </w:rPr>
+              <w:t>city}</w:t>
+            </w:r>
+            <w:r>
+              <w:rPr>
+                <w:i/>
+                <w:sz w:val="18"/>
+                <w:szCs w:val="18"/>
+              </w:rPr>
+              <w:t xml:space="preserve"> </w:t>
+            </w:r>
           </w:p>
           <w:p>
             <w:pPr>
               <w:jc w:val="right"/>
+              <w:rPr>
+                <w:i/>
+                <w:sz w:val="18"/>
+                <w:szCs w:val="18"/>
+              </w:rPr>
             </w:pPr>
+            <w:r>
+              <w:rPr>
+                <w:i/>
+                <w:sz w:val="18"/>
+                <w:szCs w:val="18"/>
+              </w:rPr>
+              <w:t xml:space="preserve">CVR. </w:t>
+            </w:r>
+            <w:r>
+              <w:rPr>
+                <w:i/>
+                <w:sz w:val="18"/>
+                <w:szCs w:val="18"/>
+              </w:rPr>
+              <w:t>{</w:t>
+            </w:r>
+            <w:proofErr w:type="spellStart"/>
+            <w:r>
+              <w:rPr>
+                <w:i/>
+                <w:sz w:val="18"/>
+                <w:szCs w:val="18"/>
+              </w:rPr>
+              <w:t>cvr</w:t>
+            </w:r>
+            <w:proofErr w:type="spellEnd"/>
+            <w:r>
+              <w:rPr>
+                <w:i/>
+                <w:sz w:val="18"/>
+                <w:szCs w:val="18"/>
+              </w:rPr>
+              <w:t>}</w:t>
+            </w:r>
           </w:p>
           <w:p>
             <w:pPr>
@@ -291,7 +445,15 @@
                 <w:sz w:val="18"/>
                 <w:szCs w:val="18"/>
               </w:rPr>
-              <w:t>address}</w:t>
+              <w:t>email}</w:t>
+            </w:r>
+            <w:r>
+              <w:rPr>
+                <w:i/>
+                <w:sz w:val="18"/>
+                <w:szCs w:val="18"/>
+              </w:rPr>
+              <w:t xml:space="preserve"> </w:t>
             </w:r>
           </w:p>
           <w:p>
@@ -309,188 +471,32 @@
                 <w:sz w:val="18"/>
                 <w:szCs w:val="18"/>
               </w:rPr>
-              <w:t>DK-</w:t>
-            </w:r>
+              <w:t>{</w:t>
+            </w:r>
+            <w:proofErr w:type="spellStart"/>
             <w:r>
               <w:rPr>
                 <w:i/>
                 <w:sz w:val="18"/>
                 <w:szCs w:val="18"/>
               </w:rPr>
-              <w:t>{</w:t>
-            </w:r>
-            <w:proofErr w:type="spellStart"/>
+              <w:t>phonenumber</w:t>
+            </w:r>
+            <w:proofErr w:type="spellEnd"/>
             <w:r>
               <w:rPr>
                 <w:i/>
                 <w:sz w:val="18"/>
                 <w:szCs w:val="18"/>
               </w:rPr>
-              <w:t>zipcode</w:t>
-            </w:r>
-            <w:proofErr w:type="spellEnd"/>
+              <w:t>}</w:t>
+            </w:r>
             <w:r>
               <w:rPr>
                 <w:i/>
                 <w:sz w:val="18"/>
                 <w:szCs w:val="18"/>
               </w:rPr>
-              <w:t xml:space="preserve">} </w:t>
-            </w:r>
-          </w:p>
-          <w:p>
-            <w:pPr>
-              <w:jc w:val="right"/>
-              <w:rPr>
-                <w:i/>
-                <w:sz w:val="18"/>
-                <w:szCs w:val="18"/>
-              </w:rPr>
-            </w:pPr>
-            <w:r>
-              <w:rPr>
-                <w:i/>
-                <w:sz w:val="18"/>
-                <w:szCs w:val="18"/>
-              </w:rPr>
-              <w:t>{</w:t>
-            </w:r>
-            <w:r>
-              <w:rPr>
-                <w:i/>
-                <w:sz w:val="18"/>
-                <w:szCs w:val="18"/>
-              </w:rPr>
-              <w:t>city}</w:t>
-            </w:r>
-            <w:r>
-              <w:rPr>
-                <w:i/>
-                <w:sz w:val="18"/>
-                <w:szCs w:val="18"/>
-              </w:rPr>
-              <w:t xml:space="preserve"> </w:t>
-            </w:r>
-          </w:p>
-          <w:p>
-            <w:pPr>
-              <w:jc w:val="right"/>
-              <w:rPr>
-                <w:i/>
-                <w:sz w:val="18"/>
-                <w:szCs w:val="18"/>
-              </w:rPr>
-            </w:pPr>
-            <w:r>
-              <w:rPr>
-                <w:i/>
-                <w:sz w:val="18"/>
-                <w:szCs w:val="18"/>
-              </w:rPr>
-              <w:t xml:space="preserve">CVR. </w:t>
-            </w:r>
-            <w:r>
-              <w:rPr>
-                <w:i/>
-                <w:sz w:val="18"/>
-                <w:szCs w:val="18"/>
-              </w:rPr>
-              <w:t>{</w:t>
-            </w:r>
-            <w:proofErr w:type="spellStart"/>
-            <w:r>
-              <w:rPr>
-                <w:i/>
-                <w:sz w:val="18"/>
-                <w:szCs w:val="18"/>
-              </w:rPr>
-              <w:t>cvr</w:t>
-            </w:r>
-            <w:proofErr w:type="spellEnd"/>
-            <w:r>
-              <w:rPr>
-                <w:i/>
-                <w:sz w:val="18"/>
-                <w:szCs w:val="18"/>
-              </w:rPr>
-              <w:t>}</w:t>
-            </w:r>
-          </w:p>
-          <w:p>
-            <w:pPr>
-              <w:jc w:val="right"/>
-              <w:rPr>
-                <w:i/>
-                <w:sz w:val="18"/>
-                <w:szCs w:val="18"/>
-              </w:rPr>
-            </w:pPr>
-            <w:r>
-              <w:rPr>
-                <w:i/>
-                <w:sz w:val="18"/>
-                <w:szCs w:val="18"/>
-              </w:rPr>
-              <w:t>{</w:t>
-            </w:r>
-            <w:r>
-              <w:rPr>
-                <w:i/>
-                <w:sz w:val="18"/>
-                <w:szCs w:val="18"/>
-              </w:rPr>
-              <w:t>email}</w:t>
-            </w:r>
-            <w:r>
-              <w:rPr>
-                <w:i/>
-                <w:sz w:val="18"/>
-                <w:szCs w:val="18"/>
-              </w:rPr>
-              <w:t xml:space="preserve"> </w:t>
-            </w:r>
-          </w:p>
-          <w:p>
-            <w:pPr>
-              <w:jc w:val="right"/>
-              <w:rPr>
-                <w:i/>
-                <w:sz w:val="18"/>
-                <w:szCs w:val="18"/>
-              </w:rPr>
-            </w:pPr>
-            <w:r>
-              <w:rPr>
-                <w:i/>
-                <w:sz w:val="18"/>
-                <w:szCs w:val="18"/>
-              </w:rPr>
-              <w:t>{</w:t>
-            </w:r>
-            <w:proofErr w:type="spellStart"/>
-            <w:r>
-              <w:rPr>
-                <w:i/>
-                <w:sz w:val="18"/>
-                <w:szCs w:val="18"/>
-              </w:rPr>
-              <w:t>phonenumber</w:t>
-            </w:r>
-            <w:proofErr w:type="spellEnd"/>
-            <w:r>
-              <w:rPr>
-                <w:i/>
-                <w:sz w:val="18"/>
-                <w:szCs w:val="18"/>
-              </w:rPr>
-              <w:t>}</w:t>
-            </w:r>
-            <w:r>
-              <w:rPr>
-                <w:i/>
-                <w:sz w:val="18"/>
-                <w:szCs w:val="18"/>
-              </w:rPr>
               <w:t>{/company-details}</w:t>
             </w:r>
           </w:p>
@@ -499,7 +505,7 @@
       <w:tr>
         <w:tc>
           <w:tcPr>
-            <w:tcW w:w="9781" w:type="dxa"/>
+            <w:tcW w:w="9786" w:type="dxa"/>
             <w:gridSpan w:val="8"/>
             <w:tcBorders>
               <w:top w:val="nil"/>
@@ -534,7 +540,7 @@
         </w:tc>
         <w:tc>
           <w:tcPr>
-            <w:tcW w:w="8347" w:type="dxa"/>
+            <w:tcW w:w="8352" w:type="dxa"/>
             <w:gridSpan w:val="6"/>
             <w:vMerge w:val="restart"/>
             <w:tcBorders>
@@ -579,7 +585,7 @@
         </w:tc>
         <w:tc>
           <w:tcPr>
-            <w:tcW w:w="8347" w:type="dxa"/>
+            <w:tcW w:w="8352" w:type="dxa"/>
             <w:gridSpan w:val="6"/>
             <w:vMerge/>
             <w:tcBorders>
@@ -611,7 +617,7 @@
         </w:tc>
         <w:tc>
           <w:tcPr>
-            <w:tcW w:w="8347" w:type="dxa"/>
+            <w:tcW w:w="8352" w:type="dxa"/>
             <w:gridSpan w:val="6"/>
             <w:vMerge/>
             <w:tcBorders>
@@ -661,7 +667,7 @@
         </w:tc>
         <w:tc>
           <w:tcPr>
-            <w:tcW w:w="8347" w:type="dxa"/>
+            <w:tcW w:w="8352" w:type="dxa"/>
             <w:gridSpan w:val="6"/>
             <w:tcBorders>
               <w:top w:val="nil"/>
@@ -733,7 +739,7 @@
         </w:tc>
         <w:tc>
           <w:tcPr>
-            <w:tcW w:w="8347" w:type="dxa"/>
+            <w:tcW w:w="8352" w:type="dxa"/>
             <w:gridSpan w:val="6"/>
             <w:tcBorders>
               <w:top w:val="nil"/>
@@ -784,7 +790,7 @@
         </w:tc>
         <w:tc>
           <w:tcPr>
-            <w:tcW w:w="8347" w:type="dxa"/>
+            <w:tcW w:w="8352" w:type="dxa"/>
             <w:gridSpan w:val="6"/>
             <w:tcBorders>
               <w:top w:val="nil"/>
@@ -835,7 +841,7 @@
         </w:tc>
         <w:tc>
           <w:tcPr>
-            <w:tcW w:w="8347" w:type="dxa"/>
+            <w:tcW w:w="8352" w:type="dxa"/>
             <w:gridSpan w:val="6"/>
             <w:tcBorders>
               <w:top w:val="nil"/>
@@ -870,7 +876,7 @@
       <w:tr>
         <w:tc>
           <w:tcPr>
-            <w:tcW w:w="9781" w:type="dxa"/>
+            <w:tcW w:w="9786" w:type="dxa"/>
             <w:gridSpan w:val="8"/>
             <w:tcBorders>
               <w:top w:val="nil"/>
@@ -901,7 +907,7 @@
         </w:tc>
         <w:tc>
           <w:tcPr>
-            <w:tcW w:w="8347" w:type="dxa"/>
+            <w:tcW w:w="8352" w:type="dxa"/>
             <w:gridSpan w:val="6"/>
             <w:vMerge w:val="restart"/>
             <w:tcBorders>
@@ -952,7 +958,7 @@
         </w:tc>
         <w:tc>
           <w:tcPr>
-            <w:tcW w:w="8347" w:type="dxa"/>
+            <w:tcW w:w="8352" w:type="dxa"/>
             <w:gridSpan w:val="6"/>
             <w:vMerge/>
             <w:tcBorders>
@@ -984,7 +990,7 @@
         </w:tc>
         <w:tc>
           <w:tcPr>
-            <w:tcW w:w="8347" w:type="dxa"/>
+            <w:tcW w:w="8352" w:type="dxa"/>
             <w:gridSpan w:val="6"/>
             <w:vMerge/>
             <w:tcBorders>
@@ -1023,7 +1029,7 @@
         </w:tc>
         <w:tc>
           <w:tcPr>
-            <w:tcW w:w="8347" w:type="dxa"/>
+            <w:tcW w:w="8352" w:type="dxa"/>
             <w:gridSpan w:val="6"/>
             <w:tcBorders>
               <w:top w:val="nil"/>
@@ -1072,12 +1078,7 @@
               <w:t>.</w:t>
             </w:r>
             <w:r>
-              <w:t>}</w:t>
-            </w:r>
-          </w:p>
-          <w:p>
-            <w:r>
-              <w:t>{/area-expertise}</w:t>
+              <w:t>}{/area-expertise}</w:t>
             </w:r>
           </w:p>
         </w:tc>
@@ -1085,7 +1086,7 @@
       <w:tr>
         <w:tc>
           <w:tcPr>
-            <w:tcW w:w="9781" w:type="dxa"/>
+            <w:tcW w:w="9786" w:type="dxa"/>
             <w:gridSpan w:val="8"/>
             <w:tcBorders>
               <w:top w:val="nil"/>
@@ -2031,7 +2032,7 @@
       </w:tr>
       <w:tr>
         <w:trPr>
-          <w:trHeight w:hRule="exact" w:val="57"/>
+          <w:trHeight w:hRule="exact" w:val="80"/>
         </w:trPr>
         <w:tc>
           <w:tcPr>
@@ -2081,7 +2082,6 @@
               <w:jc w:val="right"/>
             </w:pPr>
             <w:r>
-              <w:lastRenderedPageBreak/>
               <w:t>{#projects}</w:t>
             </w:r>
             <w:r>
@@ -2140,6 +2140,9 @@
         </w:tc>
       </w:tr>
       <w:tr>
+        <w:trPr>
+          <w:trHeight w:val="519"/>
+        </w:trPr>
         <w:tc>
           <w:tcPr>
             <w:tcW w:w="1428" w:type="dxa"/>
@@ -2186,13 +2189,6 @@
               </w:rPr>
               <w:t>Responsibilities and accomplishments:</w:t>
             </w:r>
-          </w:p>
-          <w:p>
-            <w:pPr>
-              <w:rPr>
-                <w:bCs/>
-              </w:rPr>
-            </w:pPr>
             <w:r>
               <w:rPr>
                 <w:bCs/>
@@ -2207,7 +2203,7 @@
                 <w:ilvl w:val="0"/>
                 <w:numId w:val="42"/>
               </w:numPr>
-              <w:spacing w:after="200" w:line="276" w:lineRule="auto"/>
+              <w:spacing w:after="200"/>
               <w:rPr>
                 <w:bCs/>
               </w:rPr>
@@ -2215,26 +2211,12 @@
             <w:r>
               <w:t>{.}</w:t>
             </w:r>
-          </w:p>
-          <w:p>
-            <w:pPr>
+            <w:r>
               <w:rPr>
                 <w:bCs/>
               </w:rPr>
-            </w:pPr>
-            <w:r>
-              <w:rPr>
-                <w:bCs/>
-              </w:rPr>
               <w:t>{/highlights}</w:t>
             </w:r>
-          </w:p>
-          <w:p>
-            <w:pPr>
-              <w:rPr>
-                <w:bCs/>
-              </w:rPr>
-            </w:pPr>
           </w:p>
         </w:tc>
       </w:tr>
@@ -2293,119 +2275,17 @@
               <w:t>{/tools}</w:t>
             </w:r>
           </w:p>
-        </w:tc>
-      </w:tr>
-      <w:tr>
-        <w:tc>
-          <w:tcPr>
-            <w:tcW w:w="1428" w:type="dxa"/>
-            <w:vMerge/>
-            <w:tcBorders>
-              <w:top w:val="nil"/>
-              <w:left w:val="nil"/>
-              <w:bottom w:val="nil"/>
-              <w:right w:val="nil"/>
-            </w:tcBorders>
-          </w:tcPr>
           <w:p>
-            <w:pPr>
-              <w:spacing w:before="40"/>
-              <w:jc w:val="right"/>
-              <w:rPr>
-                <w:i/>
-                <w:color w:val="000000" w:themeColor="text1"/>
-                <w:sz w:val="18"/>
-                <w:szCs w:val="18"/>
-              </w:rPr>
-            </w:pPr>
-          </w:p>
-        </w:tc>
-        <w:tc>
-          <w:tcPr>
-            <w:tcW w:w="8372" w:type="dxa"/>
-            <w:tcBorders>
-              <w:top w:val="nil"/>
-              <w:left w:val="nil"/>
-              <w:bottom w:val="nil"/>
-              <w:right w:val="nil"/>
-            </w:tcBorders>
-          </w:tcPr>
-          <w:p>
-            <w:r>
-              <w:rPr>
-                <w:rFonts w:ascii="Calibri" w:eastAsia="Calibri" w:hAnsi="Calibri" w:cs="Calibri"/>
-                <w:b/>
-              </w:rPr>
-              <w:t>Roles:</w:t>
-            </w:r>
-            <w:r>
-              <w:rPr>
-                <w:rFonts w:ascii="Calibri" w:eastAsia="Calibri" w:hAnsi="Calibri" w:cs="Calibri"/>
-                <w:b/>
-              </w:rPr>
-              <w:t xml:space="preserve"> </w:t>
-            </w:r>
-            <w:r>
-              <w:rPr>
-                <w:rFonts w:ascii="Calibri" w:eastAsia="Calibri" w:hAnsi="Calibri" w:cs="Calibri"/>
-                <w:bCs/>
-              </w:rPr>
-              <w:t>{#roles}{.}, {/roles}</w:t>
-            </w:r>
             <w:r>
               <w:t>{/projects}</w:t>
             </w:r>
-          </w:p>
-          <w:p/>
-        </w:tc>
-      </w:tr>
-      <w:tr>
-        <w:tc>
-          <w:tcPr>
-            <w:tcW w:w="1428" w:type="dxa"/>
-            <w:tcBorders>
-              <w:top w:val="nil"/>
-              <w:left w:val="nil"/>
-              <w:bottom w:val="nil"/>
-              <w:right w:val="nil"/>
-            </w:tcBorders>
-          </w:tcPr>
-          <w:p>
-            <w:pPr>
-              <w:spacing w:before="40"/>
-              <w:jc w:val="right"/>
-              <w:rPr>
-                <w:i/>
-                <w:color w:val="000000" w:themeColor="text1"/>
-                <w:sz w:val="18"/>
-                <w:szCs w:val="18"/>
-              </w:rPr>
-            </w:pPr>
-          </w:p>
-        </w:tc>
-        <w:tc>
-          <w:tcPr>
-            <w:tcW w:w="8372" w:type="dxa"/>
-            <w:tcBorders>
-              <w:top w:val="nil"/>
-              <w:left w:val="nil"/>
-              <w:bottom w:val="nil"/>
-              <w:right w:val="nil"/>
-            </w:tcBorders>
-          </w:tcPr>
-          <w:p>
-            <w:pPr>
-              <w:rPr>
-                <w:rFonts w:ascii="Calibri" w:eastAsia="Calibri" w:hAnsi="Calibri" w:cs="Calibri"/>
-                <w:b/>
-              </w:rPr>
-            </w:pPr>
           </w:p>
         </w:tc>
       </w:tr>
     </w:tbl>
     <w:p>
       <w:r>
+        <w:lastRenderedPageBreak/>
         <w:t>{/work}</w:t>
       </w:r>
       <w:bookmarkEnd w:id="6"/>
@@ -2546,7 +2426,7 @@
           <w:p>
             <w:pPr>
               <w:spacing w:before="40"/>
-              <w:jc w:val="center"/>
+              <w:jc w:val="right"/>
               <w:rPr>
                 <w:i/>
                 <w:sz w:val="18"/>
@@ -2879,7 +2759,6 @@
         <w:lang w:val="da-DK"/>
       </w:rPr>
     </w:pPr>
-    <w:proofErr w:type="spellStart"/>
     <w:r>
       <w:rPr>
         <w:rFonts w:cs="Times New Roman (Body CS)"/>
@@ -2888,18 +2767,7 @@
         <w:sz w:val="16"/>
         <w:lang w:val="da-DK"/>
       </w:rPr>
-      <w:t>Efio</w:t>
-    </w:r>
-    <w:proofErr w:type="spellEnd"/>
-    <w:r>
-      <w:rPr>
-        <w:rFonts w:cs="Times New Roman (Body CS)"/>
-        <w:color w:val="7F7F7F" w:themeColor="text1" w:themeTint="80"/>
-        <w:spacing w:val="22"/>
-        <w:sz w:val="16"/>
-        <w:lang w:val="da-DK"/>
-      </w:rPr>
-      <w:t xml:space="preserve"> ApS – Kronprinsensgade 6B, 1114 København K – +4571743040 – </w:t>
+      <w:t xml:space="preserve">Efio ApS – Kronprinsensgade 6B, 1114 København K – +4571743040 – </w:t>
     </w:r>
     <w:r>
       <w:rPr>

</xml_diff>

<commit_message>
Tweaks to final rendered output
</commit_message>
<xml_diff>
--- a/docx-theme/template.docx
+++ b/docx-theme/template.docx
@@ -2,7 +2,6 @@
 <file path=word/document.xml><?xml version="1.0" encoding="utf-8"?>
 <w:document xmlns:wpc="http://schemas.microsoft.com/office/word/2010/wordprocessingCanvas" xmlns:cx="http://schemas.microsoft.com/office/drawing/2014/chartex" xmlns:cx1="http://schemas.microsoft.com/office/drawing/2015/9/8/chartex" xmlns:cx2="http://schemas.microsoft.com/office/drawing/2015/10/21/chartex" xmlns:cx3="http://schemas.microsoft.com/office/drawing/2016/5/9/chartex" xmlns:cx4="http://schemas.microsoft.com/office/drawing/2016/5/10/chartex" xmlns:cx5="http://schemas.microsoft.com/office/drawing/2016/5/11/chartex" xmlns:cx6="http://schemas.microsoft.com/office/drawing/2016/5/12/chartex" xmlns:cx7="http://schemas.microsoft.com/office/drawing/2016/5/13/chartex" xmlns:cx8="http://schemas.microsoft.com/office/drawing/2016/5/14/chartex" xmlns:mc="http://schemas.openxmlformats.org/markup-compatibility/2006" xmlns:aink="http://schemas.microsoft.com/office/drawing/2016/ink" xmlns:am3d="http://schemas.microsoft.com/office/drawing/2017/model3d" xmlns:o="urn:schemas-microsoft-com:office:office" xmlns:r="http://schemas.openxmlformats.org/officeDocument/2006/relationships" xmlns:m="http://schemas.openxmlformats.org/officeDocument/2006/math" xmlns:v="urn:schemas-microsoft-com:vml" xmlns:wp14="http://schemas.microsoft.com/office/word/2010/wordprocessingDrawing" xmlns:wp="http://schemas.openxmlformats.org/drawingml/2006/wordprocessingDrawing" xmlns:w10="urn:schemas-microsoft-com:office:word" xmlns:w="http://schemas.openxmlformats.org/wordprocessingml/2006/main" xmlns:w14="http://schemas.microsoft.com/office/word/2010/wordml" xmlns:w15="http://schemas.microsoft.com/office/word/2012/wordml" xmlns:w16cex="http://schemas.microsoft.com/office/word/2018/wordml/cex" xmlns:w16cid="http://schemas.microsoft.com/office/word/2016/wordml/cid" xmlns:w16="http://schemas.microsoft.com/office/word/2018/wordml" xmlns:w16se="http://schemas.microsoft.com/office/word/2015/wordml/symex" xmlns:wpg="http://schemas.microsoft.com/office/word/2010/wordprocessingGroup" xmlns:wpi="http://schemas.microsoft.com/office/word/2010/wordprocessingInk" xmlns:wne="http://schemas.microsoft.com/office/word/2006/wordml" xmlns:wps="http://schemas.microsoft.com/office/word/2010/wordprocessingShape" mc:Ignorable="w14 w15 w16se w16cid w16 w16cex wp14">
   <w:body>
-    <w:p/>
     <w:tbl>
       <w:tblPr>
         <w:tblStyle w:val="Tabel-Gitter"/>
@@ -163,6 +162,32 @@
                 <w:sz w:val="50"/>
                 <w:szCs w:val="50"/>
               </w:rPr>
+              <w:t>$</w:t>
+            </w:r>
+            <w:proofErr w:type="spellStart"/>
+            <w:r>
+              <w:rPr>
+                <w:i/>
+                <w:sz w:val="50"/>
+                <w:szCs w:val="50"/>
+              </w:rPr>
+              <w:t>abbreviateMiddleNames</w:t>
+            </w:r>
+            <w:proofErr w:type="spellEnd"/>
+            <w:r>
+              <w:rPr>
+                <w:i/>
+                <w:sz w:val="50"/>
+                <w:szCs w:val="50"/>
+              </w:rPr>
+              <w:t xml:space="preserve"> </w:t>
+            </w:r>
+            <w:r>
+              <w:rPr>
+                <w:i/>
+                <w:sz w:val="50"/>
+                <w:szCs w:val="50"/>
+              </w:rPr>
               <w:t>name}</w:t>
             </w:r>
           </w:p>
@@ -209,16 +234,6 @@
               <w:jc w:val="right"/>
               <w:rPr>
                 <w:i/>
-                <w:sz w:val="18"/>
-                <w:szCs w:val="18"/>
-              </w:rPr>
-            </w:pPr>
-          </w:p>
-          <w:p>
-            <w:pPr>
-              <w:jc w:val="center"/>
-              <w:rPr>
-                <w:i/>
                 <w:sz w:val="36"/>
                 <w:szCs w:val="36"/>
               </w:rPr>
@@ -283,6 +298,16 @@
               </w:rPr>
               <w:t>}</w:t>
             </w:r>
+          </w:p>
+          <w:p>
+            <w:pPr>
+              <w:jc w:val="right"/>
+              <w:rPr>
+                <w:i/>
+                <w:sz w:val="18"/>
+                <w:szCs w:val="18"/>
+              </w:rPr>
+            </w:pPr>
           </w:p>
           <w:p>
             <w:pPr>
@@ -868,7 +893,13 @@
               <w:t>language</w:t>
             </w:r>
             <w:r>
-              <w:t xml:space="preserve">} {/languages} </w:t>
+              <w:t>}</w:t>
+            </w:r>
+            <w:r>
+              <w:t>{$cs}</w:t>
+            </w:r>
+            <w:r>
+              <w:t xml:space="preserve"> {/languages} </w:t>
             </w:r>
           </w:p>
         </w:tc>
@@ -1049,16 +1080,65 @@
               <w:rPr>
                 <w:rFonts w:ascii="Calibri" w:eastAsia="Calibri" w:hAnsi="Calibri" w:cs="Calibri"/>
               </w:rPr>
-              <w:t>{summary}</w:t>
-            </w:r>
-          </w:p>
-          <w:p/>
-          <w:p>
-            <w:r>
-              <w:t>{name}{header}:</w:t>
+              <w:t>{#summary2}{.}</w:t>
             </w:r>
           </w:p>
           <w:p>
+            <w:pPr>
+              <w:jc w:val="both"/>
+              <w:rPr>
+                <w:rFonts w:ascii="Calibri" w:eastAsia="Calibri" w:hAnsi="Calibri" w:cs="Calibri"/>
+              </w:rPr>
+            </w:pPr>
+            <w:r>
+              <w:rPr>
+                <w:rFonts w:ascii="Calibri" w:eastAsia="Calibri" w:hAnsi="Calibri" w:cs="Calibri"/>
+              </w:rPr>
+              <w:t>{</w:t>
+            </w:r>
+            <w:r>
+              <w:rPr>
+                <w:rFonts w:ascii="Calibri" w:eastAsia="Calibri" w:hAnsi="Calibri" w:cs="Calibri"/>
+              </w:rPr>
+              <w:t>/</w:t>
+            </w:r>
+            <w:r>
+              <w:rPr>
+                <w:rFonts w:ascii="Calibri" w:eastAsia="Calibri" w:hAnsi="Calibri" w:cs="Calibri"/>
+              </w:rPr>
+              <w:t>summary</w:t>
+            </w:r>
+            <w:r>
+              <w:rPr>
+                <w:rFonts w:ascii="Calibri" w:eastAsia="Calibri" w:hAnsi="Calibri" w:cs="Calibri"/>
+              </w:rPr>
+              <w:t>2</w:t>
+            </w:r>
+            <w:r>
+              <w:rPr>
+                <w:rFonts w:ascii="Calibri" w:eastAsia="Calibri" w:hAnsi="Calibri" w:cs="Calibri"/>
+              </w:rPr>
+              <w:t>}</w:t>
+            </w:r>
+          </w:p>
+          <w:p>
+            <w:r>
+              <w:t>{</w:t>
+            </w:r>
+            <w:r>
+              <w:t>$</w:t>
+            </w:r>
+            <w:proofErr w:type="spellStart"/>
+            <w:r>
+              <w:t>firstName</w:t>
+            </w:r>
+            <w:proofErr w:type="spellEnd"/>
+            <w:r>
+              <w:t xml:space="preserve"> </w:t>
+            </w:r>
+            <w:r>
+              <w:t>name}{header}:</w:t>
+            </w:r>
             <w:r>
               <w:t>{#area-expertise}</w:t>
             </w:r>
@@ -2266,7 +2346,10 @@
               <w:t xml:space="preserve">: </w:t>
             </w:r>
             <w:r>
-              <w:t xml:space="preserve">{#tools}{.}, </w:t>
+              <w:t>{#tools}{.}</w:t>
+            </w:r>
+            <w:r>
+              <w:t>{$cs}</w:t>
             </w:r>
             <w:r>
               <w:t xml:space="preserve"> </w:t>
@@ -2285,7 +2368,6 @@
     </w:tbl>
     <w:p>
       <w:r>
-        <w:lastRenderedPageBreak/>
         <w:t>{/work}</w:t>
       </w:r>
       <w:bookmarkEnd w:id="6"/>
@@ -8147,7 +8229,6 @@
   <w:style w:type="character" w:default="1" w:styleId="Standardskrifttypeiafsnit">
     <w:name w:val="Default Paragraph Font"/>
     <w:uiPriority w:val="1"/>
-    <w:semiHidden/>
     <w:unhideWhenUsed/>
   </w:style>
   <w:style w:type="table" w:default="1" w:styleId="Tabel-Normal">

</xml_diff>